<commit_message>
User admin changes and dashboard changes
</commit_message>
<xml_diff>
--- a/doc/Using Gym Exam.docx
+++ b/doc/Using Gym Exam.docx
@@ -630,69 +630,178 @@
     </w:p>
     <w:p>
       <w:r>
-        <w:t>The options (A to</w:t>
+        <w:t xml:space="preserve">The options (A to D) </w:t>
+      </w:r>
+      <w:proofErr w:type="spellStart"/>
+      <w:r>
+        <w:t>cateres</w:t>
+      </w:r>
+      <w:proofErr w:type="spellEnd"/>
+      <w:r>
+        <w:t xml:space="preserve"> for text and images and must be </w:t>
+      </w:r>
+      <w:proofErr w:type="spellStart"/>
+      <w:r>
+        <w:t>json</w:t>
+      </w:r>
+      <w:proofErr w:type="spellEnd"/>
+      <w:r>
+        <w:t xml:space="preserve"> in the form of</w:t>
+      </w:r>
+    </w:p>
+    <w:p>
+      <w:r>
+        <w:t>{"</w:t>
+      </w:r>
+      <w:proofErr w:type="spellStart"/>
+      <w:r>
+        <w:t>type":"image</w:t>
+      </w:r>
+      <w:proofErr w:type="spellEnd"/>
+      <w:r>
+        <w:t>", "</w:t>
+      </w:r>
+      <w:proofErr w:type="spellStart"/>
+      <w:r>
+        <w:t>image_location":"static</w:t>
+      </w:r>
+      <w:proofErr w:type="spellEnd"/>
+      <w:r>
+        <w:t>/q23/q23_a_1.jpg", "</w:t>
+      </w:r>
+      <w:proofErr w:type="spellStart"/>
+      <w:r>
+        <w:t>text":"Value</w:t>
+      </w:r>
+      <w:proofErr w:type="spellEnd"/>
+      <w:r>
+        <w:t>=0.30"}</w:t>
+      </w:r>
+    </w:p>
+    <w:p>
+      <w:r>
+        <w:t xml:space="preserve">Omitting either image </w:t>
+      </w:r>
+      <w:r>
+        <w:t>or text will omit it as part of the option value</w:t>
+      </w:r>
+    </w:p>
+    <w:p/>
+    <w:p>
+      <w:r>
+        <w:t>Practical:</w:t>
+      </w:r>
+    </w:p>
+    <w:p>
+      <w:r>
+        <w:t>Order of videos:</w:t>
+      </w:r>
+    </w:p>
+    <w:p>
+      <w:pPr>
+        <w:pStyle w:val="ListParagraph"/>
+        <w:numPr>
+          <w:ilvl w:val="0"/>
+          <w:numId w:val="2"/>
+        </w:numPr>
+      </w:pPr>
+      <w:r>
+        <w:t>Rope</w:t>
+      </w:r>
+    </w:p>
+    <w:p>
+      <w:pPr>
+        <w:pStyle w:val="ListParagraph"/>
+        <w:numPr>
+          <w:ilvl w:val="0"/>
+          <w:numId w:val="2"/>
+        </w:numPr>
+      </w:pPr>
+      <w:r>
+        <w:t>Hoop</w:t>
+      </w:r>
+    </w:p>
+    <w:p>
+      <w:pPr>
+        <w:pStyle w:val="ListParagraph"/>
+        <w:numPr>
+          <w:ilvl w:val="0"/>
+          <w:numId w:val="2"/>
+        </w:numPr>
+      </w:pPr>
+      <w:r>
+        <w:lastRenderedPageBreak/>
+        <w:t>Ball</w:t>
+      </w:r>
+    </w:p>
+    <w:p>
+      <w:pPr>
+        <w:pStyle w:val="ListParagraph"/>
+        <w:numPr>
+          <w:ilvl w:val="0"/>
+          <w:numId w:val="2"/>
+        </w:numPr>
+      </w:pPr>
+      <w:r>
+        <w:t>Clubs</w:t>
+      </w:r>
+    </w:p>
+    <w:p>
+      <w:pPr>
+        <w:pStyle w:val="ListParagraph"/>
+        <w:numPr>
+          <w:ilvl w:val="0"/>
+          <w:numId w:val="2"/>
+        </w:numPr>
+      </w:pPr>
+      <w:r>
+        <w:t>Ribbon</w:t>
+      </w:r>
+    </w:p>
+    <w:p>
+      <w:pPr>
+        <w:pStyle w:val="ListParagraph"/>
+      </w:pPr>
+    </w:p>
+    <w:p>
+      <w:pPr>
+        <w:pStyle w:val="ListParagraph"/>
+      </w:pPr>
+      <w:r>
+        <w:t>First is D1+D2 for each type of video</w:t>
+      </w:r>
+    </w:p>
+    <w:p>
+      <w:pPr>
+        <w:pStyle w:val="ListParagraph"/>
+      </w:pPr>
+      <w:r>
+        <w:t>Second is D2+D4 for each type of video</w:t>
+      </w:r>
+    </w:p>
+    <w:p>
+      <w:pPr>
+        <w:pStyle w:val="ListParagraph"/>
+      </w:pPr>
+      <w:r>
+        <w:t>Third is AV</w:t>
+      </w:r>
+    </w:p>
+    <w:p>
+      <w:pPr>
+        <w:pStyle w:val="ListParagraph"/>
+      </w:pPr>
+      <w:r>
+        <w:t>Fourth is EX</w:t>
+      </w:r>
+    </w:p>
+    <w:p>
+      <w:r>
+        <w:t xml:space="preserve">Only one text box for the score. </w:t>
       </w:r>
       <w:bookmarkStart w:id="0" w:name="_GoBack"/>
       <w:bookmarkEnd w:id="0"/>
-      <w:r>
-        <w:t xml:space="preserve"> D) </w:t>
-      </w:r>
-      <w:proofErr w:type="spellStart"/>
-      <w:r>
-        <w:t>cateres</w:t>
-      </w:r>
-      <w:proofErr w:type="spellEnd"/>
-      <w:r>
-        <w:t xml:space="preserve"> for text and images and must be </w:t>
-      </w:r>
-      <w:proofErr w:type="spellStart"/>
-      <w:r>
-        <w:t>json</w:t>
-      </w:r>
-      <w:proofErr w:type="spellEnd"/>
-      <w:r>
-        <w:t xml:space="preserve"> in the form of</w:t>
-      </w:r>
-    </w:p>
-    <w:p>
-      <w:r>
-        <w:t>{"</w:t>
-      </w:r>
-      <w:proofErr w:type="spellStart"/>
-      <w:r>
-        <w:t>type":"image</w:t>
-      </w:r>
-      <w:proofErr w:type="spellEnd"/>
-      <w:r>
-        <w:t>", "</w:t>
-      </w:r>
-      <w:proofErr w:type="spellStart"/>
-      <w:r>
-        <w:t>image_location":"static</w:t>
-      </w:r>
-      <w:proofErr w:type="spellEnd"/>
-      <w:r>
-        <w:t>/q23/q23_a_1.jpg", "</w:t>
-      </w:r>
-      <w:proofErr w:type="spellStart"/>
-      <w:r>
-        <w:t>text":"Value</w:t>
-      </w:r>
-      <w:proofErr w:type="spellEnd"/>
-      <w:r>
-        <w:t>=0.30"}</w:t>
-      </w:r>
-    </w:p>
-    <w:p>
-      <w:r>
-        <w:t xml:space="preserve">Omitting either image </w:t>
-      </w:r>
-      <w:r>
-        <w:t>or text will omit it as part of the option value</w:t>
-      </w:r>
-    </w:p>
-    <w:p/>
-    <w:p/>
+    </w:p>
     <w:sectPr>
       <w:pgSz w:w="11906" w:h="16838"/>
       <w:pgMar w:top="1440" w:right="1440" w:bottom="1440" w:left="1440" w:header="708" w:footer="708" w:gutter="0"/>
@@ -817,8 +926,100 @@
       </w:rPr>
     </w:lvl>
   </w:abstractNum>
+  <w:abstractNum w:abstractNumId="1" w15:restartNumberingAfterBreak="0">
+    <w:nsid w:val="79F33665"/>
+    <w:multiLevelType w:val="hybridMultilevel"/>
+    <w:tmpl w:val="5D6A41E8"/>
+    <w:lvl w:ilvl="0" w:tplc="1C09000F">
+      <w:start w:val="1"/>
+      <w:numFmt w:val="decimal"/>
+      <w:lvlText w:val="%1."/>
+      <w:lvlJc w:val="left"/>
+      <w:pPr>
+        <w:ind w:left="720" w:hanging="360"/>
+      </w:pPr>
+      <w:rPr>
+        <w:rFonts w:hint="default"/>
+      </w:rPr>
+    </w:lvl>
+    <w:lvl w:ilvl="1" w:tplc="1C090019" w:tentative="1">
+      <w:start w:val="1"/>
+      <w:numFmt w:val="lowerLetter"/>
+      <w:lvlText w:val="%2."/>
+      <w:lvlJc w:val="left"/>
+      <w:pPr>
+        <w:ind w:left="1440" w:hanging="360"/>
+      </w:pPr>
+    </w:lvl>
+    <w:lvl w:ilvl="2" w:tplc="1C09001B" w:tentative="1">
+      <w:start w:val="1"/>
+      <w:numFmt w:val="lowerRoman"/>
+      <w:lvlText w:val="%3."/>
+      <w:lvlJc w:val="right"/>
+      <w:pPr>
+        <w:ind w:left="2160" w:hanging="180"/>
+      </w:pPr>
+    </w:lvl>
+    <w:lvl w:ilvl="3" w:tplc="1C09000F" w:tentative="1">
+      <w:start w:val="1"/>
+      <w:numFmt w:val="decimal"/>
+      <w:lvlText w:val="%4."/>
+      <w:lvlJc w:val="left"/>
+      <w:pPr>
+        <w:ind w:left="2880" w:hanging="360"/>
+      </w:pPr>
+    </w:lvl>
+    <w:lvl w:ilvl="4" w:tplc="1C090019" w:tentative="1">
+      <w:start w:val="1"/>
+      <w:numFmt w:val="lowerLetter"/>
+      <w:lvlText w:val="%5."/>
+      <w:lvlJc w:val="left"/>
+      <w:pPr>
+        <w:ind w:left="3600" w:hanging="360"/>
+      </w:pPr>
+    </w:lvl>
+    <w:lvl w:ilvl="5" w:tplc="1C09001B" w:tentative="1">
+      <w:start w:val="1"/>
+      <w:numFmt w:val="lowerRoman"/>
+      <w:lvlText w:val="%6."/>
+      <w:lvlJc w:val="right"/>
+      <w:pPr>
+        <w:ind w:left="4320" w:hanging="180"/>
+      </w:pPr>
+    </w:lvl>
+    <w:lvl w:ilvl="6" w:tplc="1C09000F" w:tentative="1">
+      <w:start w:val="1"/>
+      <w:numFmt w:val="decimal"/>
+      <w:lvlText w:val="%7."/>
+      <w:lvlJc w:val="left"/>
+      <w:pPr>
+        <w:ind w:left="5040" w:hanging="360"/>
+      </w:pPr>
+    </w:lvl>
+    <w:lvl w:ilvl="7" w:tplc="1C090019" w:tentative="1">
+      <w:start w:val="1"/>
+      <w:numFmt w:val="lowerLetter"/>
+      <w:lvlText w:val="%8."/>
+      <w:lvlJc w:val="left"/>
+      <w:pPr>
+        <w:ind w:left="5760" w:hanging="360"/>
+      </w:pPr>
+    </w:lvl>
+    <w:lvl w:ilvl="8" w:tplc="1C09001B" w:tentative="1">
+      <w:start w:val="1"/>
+      <w:numFmt w:val="lowerRoman"/>
+      <w:lvlText w:val="%9."/>
+      <w:lvlJc w:val="right"/>
+      <w:pPr>
+        <w:ind w:left="6480" w:hanging="180"/>
+      </w:pPr>
+    </w:lvl>
+  </w:abstractNum>
   <w:num w:numId="1">
     <w:abstractNumId w:val="0"/>
+  </w:num>
+  <w:num w:numId="2">
+    <w:abstractNumId w:val="1"/>
   </w:num>
 </w:numbering>
 </file>

</xml_diff>

<commit_message>
updates to js files
</commit_message>
<xml_diff>
--- a/doc/Using Gym Exam.docx
+++ b/doc/Using Gym Exam.docx
@@ -798,6 +798,77 @@
     <w:p>
       <w:r>
         <w:t xml:space="preserve">Only one text box for the score. </w:t>
+      </w:r>
+      <w:r>
+        <w:t xml:space="preserve"> </w:t>
+      </w:r>
+    </w:p>
+    <w:p>
+      <w:r>
+        <w:t xml:space="preserve">Adding practical questions is </w:t>
+      </w:r>
+      <w:proofErr w:type="gramStart"/>
+      <w:r>
+        <w:t>similar to</w:t>
+      </w:r>
+      <w:proofErr w:type="gramEnd"/>
+      <w:r>
+        <w:t xml:space="preserve"> theory.</w:t>
+      </w:r>
+    </w:p>
+    <w:p/>
+    <w:p>
+      <w:r>
+        <w:t xml:space="preserve">The question box will have a </w:t>
+      </w:r>
+      <w:proofErr w:type="spellStart"/>
+      <w:r>
+        <w:t>json</w:t>
+      </w:r>
+      <w:proofErr w:type="spellEnd"/>
+      <w:r>
+        <w:t xml:space="preserve"> format of:</w:t>
+      </w:r>
+    </w:p>
+    <w:p>
+      <w:r>
+        <w:t>{"</w:t>
+      </w:r>
+      <w:proofErr w:type="spellStart"/>
+      <w:r>
+        <w:t>heading":"Scoring</w:t>
+      </w:r>
+      <w:proofErr w:type="spellEnd"/>
+      <w:r>
+        <w:t xml:space="preserve"> D1 + D2","question":"What is the value of D1 + D2?"}</w:t>
+      </w:r>
+    </w:p>
+    <w:p>
+      <w:proofErr w:type="spellStart"/>
+      <w:r>
+        <w:t>question_images</w:t>
+      </w:r>
+      <w:proofErr w:type="spellEnd"/>
+      <w:r>
+        <w:t xml:space="preserve"> hold the videos in the format of:</w:t>
+      </w:r>
+    </w:p>
+    <w:p>
+      <w:r>
+        <w:t>{"videos</w:t>
+      </w:r>
+      <w:proofErr w:type="gramStart"/>
+      <w:r>
+        <w:t>":[</w:t>
+      </w:r>
+      <w:proofErr w:type="gramEnd"/>
+      <w:r>
+        <w:t>"static/test_videos/1.mp4","static/test_videos/2.mp4","static/test_videos/3.mp4","static/test_videos/4.mp4","static/test_videos/5.mp4"]}</w:t>
+      </w:r>
+    </w:p>
+    <w:p>
+      <w:r>
+        <w:t>Options are not used but is a required field, so any value can be inserted.</w:t>
       </w:r>
       <w:bookmarkStart w:id="0" w:name="_GoBack"/>
       <w:bookmarkEnd w:id="0"/>

</xml_diff>